<commit_message>
Adding software descriptions; updating readme; working on Diversity
</commit_message>
<xml_diff>
--- a/Documentation/MIT_TLO_Software_Description.docx
+++ b/Documentation/MIT_TLO_Software_Description.docx
@@ -26,6 +26,8 @@
         </w:rPr>
         <w:t>Software Description</w:t>
       </w:r>
+      <w:bookmarkStart w:id="0" w:name="_GoBack"/>
+      <w:bookmarkEnd w:id="0"/>
     </w:p>
     <w:p>
       <w:pPr>
@@ -123,16 +125,7 @@
           <w:sz w:val="24"/>
           <w:szCs w:val="24"/>
         </w:rPr>
-        <w:t xml:space="preserve">The </w:t>
-      </w:r>
-      <w:r>
-        <w:rPr>
-          <w:rFonts w:ascii="Adelle-sans" w:eastAsia="Times New Roman" w:hAnsi="Adelle-sans" w:cs="Times New Roman"/>
-          <w:color w:val="000000"/>
-          <w:sz w:val="24"/>
-          <w:szCs w:val="24"/>
-        </w:rPr>
-        <w:t xml:space="preserve">software was created as a series of plug-ins to be used with Rhinoceros 3D, which is a geometric modeler, and Grasshopper 3D, which is a graphical algorithm editor for Rhinoceros.  It </w:t>
+        <w:t xml:space="preserve">The software was created as a series of plug-ins to be used with Rhinoceros 3D, which is a geometric modeler, and Grasshopper 3D, which is a graphical algorithm editor for Rhinoceros.  It </w:t>
       </w:r>
       <w:proofErr w:type="gramStart"/>
       <w:r>
@@ -357,18 +350,7 @@
           <w:sz w:val="24"/>
           <w:szCs w:val="24"/>
         </w:rPr>
-        <w:t xml:space="preserve"> to design a wide range of physical objects at diverse scales</w:t>
-      </w:r>
-      <w:bookmarkStart w:id="0" w:name="_GoBack"/>
-      <w:bookmarkEnd w:id="0"/>
-      <w:r>
-        <w:rPr>
-          <w:rFonts w:ascii="Adelle-sans" w:eastAsia="Times New Roman" w:hAnsi="Adelle-sans" w:cs="Times New Roman"/>
-          <w:color w:val="000000"/>
-          <w:sz w:val="24"/>
-          <w:szCs w:val="24"/>
-        </w:rPr>
-        <w:t>, although the developers have focused on applications for buildings and related structures.  However, it only works on top of other software that provides the capability to model 3D geometry and algorithmically adjust or instantiate this geometry.</w:t>
+        <w:t xml:space="preserve"> to design a wide range of physical objects at diverse scales, although the developers have focused on applications for buildings and related structures.  However, it only works on top of other software that provides the capability to model 3D geometry and algorithmically adjust or instantiate this geometry.</w:t>
       </w:r>
     </w:p>
     <w:p>

</xml_diff>